<commit_message>
train bot update router dialogflow
</commit_message>
<xml_diff>
--- a/trainBot.docx
+++ b/trainBot.docx
@@ -7585,6 +7585,1268 @@
         </w:rPr>
         <w:t>**Xếp hạng của ng</w:t>
       </w:r>
+    </w:p>
+    <w:p>
+      <w:pPr>
+        <w:spacing w:before="100" w:beforeAutospacing="1" w:after="100" w:afterAutospacing="1" w:line="240" w:lineRule="auto"/>
+        <w:ind w:left="720"/>
+        <w:rPr>
+          <w:rFonts w:ascii="Roboto" w:eastAsia="Times New Roman" w:hAnsi="Roboto" w:cs="Times New Roman"/>
+          <w:color w:val="000000" w:themeColor="text1"/>
+          <w:kern w:val="0"/>
+          <w:sz w:val="21"/>
+          <w:szCs w:val="21"/>
+          <w:lang w:eastAsia="vi-VN"/>
+          <w14:ligatures w14:val="none"/>
+        </w:rPr>
+      </w:pPr>
+      <w:r>
+        <w:rPr>
+          <w:rFonts w:ascii="Roboto" w:eastAsia="Times New Roman" w:hAnsi="Roboto" w:cs="Times New Roman"/>
+          <w:color w:val="000000" w:themeColor="text1"/>
+          <w:kern w:val="0"/>
+          <w:sz w:val="21"/>
+          <w:szCs w:val="21"/>
+          <w:lang w:eastAsia="vi-VN"/>
+          <w14:ligatures w14:val="none"/>
+        </w:rPr>
+        <w:br w:type="column"/>
+      </w:r>
+      <w:r>
+        <w:rPr>
+          <w:rFonts w:ascii="Roboto" w:eastAsia="Times New Roman" w:hAnsi="Roboto" w:cs="Times New Roman"/>
+          <w:color w:val="000000" w:themeColor="text1"/>
+          <w:kern w:val="0"/>
+          <w:sz w:val="21"/>
+          <w:szCs w:val="21"/>
+          <w:lang w:val="en-US" w:eastAsia="vi-VN"/>
+          <w14:ligatures w14:val="none"/>
+        </w:rPr>
+        <w:lastRenderedPageBreak/>
+        <w:t>INTENT</w:t>
+      </w:r>
+    </w:p>
+    <w:p>
+      <w:pPr>
+        <w:numPr>
+          <w:ilvl w:val="0"/>
+          <w:numId w:val="2"/>
+        </w:numPr>
+        <w:spacing w:before="100" w:beforeAutospacing="1" w:after="100" w:afterAutospacing="1" w:line="240" w:lineRule="auto"/>
+        <w:rPr>
+          <w:rFonts w:ascii="Roboto" w:eastAsia="Times New Roman" w:hAnsi="Roboto" w:cs="Times New Roman"/>
+          <w:color w:val="70AD47" w:themeColor="accent6"/>
+          <w:kern w:val="0"/>
+          <w:sz w:val="21"/>
+          <w:szCs w:val="21"/>
+          <w:lang w:eastAsia="vi-VN"/>
+          <w14:ligatures w14:val="none"/>
+        </w:rPr>
+      </w:pPr>
+      <w:r>
+        <w:rPr>
+          <w:rFonts w:ascii="Roboto" w:eastAsia="Times New Roman" w:hAnsi="Roboto" w:cs="Times New Roman"/>
+          <w:b/>
+          <w:bCs/>
+          <w:color w:val="70AD47" w:themeColor="accent6"/>
+          <w:kern w:val="0"/>
+          <w:sz w:val="21"/>
+          <w:szCs w:val="21"/>
+          <w:lang w:eastAsia="vi-VN"/>
+          <w14:ligatures w14:val="none"/>
+        </w:rPr>
+        <w:t>Đặt phòng</w:t>
+      </w:r>
+      <w:r>
+        <w:rPr>
+          <w:rFonts w:ascii="Roboto" w:eastAsia="Times New Roman" w:hAnsi="Roboto" w:cs="Times New Roman"/>
+          <w:color w:val="70AD47" w:themeColor="accent6"/>
+          <w:kern w:val="0"/>
+          <w:sz w:val="21"/>
+          <w:szCs w:val="21"/>
+          <w:lang w:eastAsia="vi-VN"/>
+          <w14:ligatures w14:val="none"/>
+        </w:rPr>
+        <w:t>: Xử lý việc đặt phòng homestay.</w:t>
+      </w:r>
+    </w:p>
+    <w:p>
+      <w:pPr>
+        <w:numPr>
+          <w:ilvl w:val="0"/>
+          <w:numId w:val="2"/>
+        </w:numPr>
+        <w:spacing w:before="100" w:beforeAutospacing="1" w:after="100" w:afterAutospacing="1" w:line="240" w:lineRule="auto"/>
+        <w:rPr>
+          <w:rFonts w:ascii="Roboto" w:eastAsia="Times New Roman" w:hAnsi="Roboto" w:cs="Times New Roman"/>
+          <w:kern w:val="0"/>
+          <w:sz w:val="21"/>
+          <w:szCs w:val="21"/>
+          <w:lang w:eastAsia="vi-VN"/>
+          <w14:ligatures w14:val="none"/>
+        </w:rPr>
+      </w:pPr>
+      <w:r>
+        <w:rPr>
+          <w:rFonts w:ascii="Roboto" w:eastAsia="Times New Roman" w:hAnsi="Roboto" w:cs="Times New Roman"/>
+          <w:b/>
+          <w:bCs/>
+          <w:kern w:val="0"/>
+          <w:sz w:val="21"/>
+          <w:szCs w:val="21"/>
+          <w:lang w:eastAsia="vi-VN"/>
+          <w14:ligatures w14:val="none"/>
+        </w:rPr>
+        <w:t>Kiểm tra phòng trống</w:t>
+      </w:r>
+      <w:r>
+        <w:rPr>
+          <w:rFonts w:ascii="Roboto" w:eastAsia="Times New Roman" w:hAnsi="Roboto" w:cs="Times New Roman"/>
+          <w:kern w:val="0"/>
+          <w:sz w:val="21"/>
+          <w:szCs w:val="21"/>
+          <w:lang w:eastAsia="vi-VN"/>
+          <w14:ligatures w14:val="none"/>
+        </w:rPr>
+        <w:t>: Kiểm tra tính khả dụng của phòng.</w:t>
+      </w:r>
+    </w:p>
+    <w:p>
+      <w:pPr>
+        <w:numPr>
+          <w:ilvl w:val="0"/>
+          <w:numId w:val="2"/>
+        </w:numPr>
+        <w:spacing w:before="100" w:beforeAutospacing="1" w:after="100" w:afterAutospacing="1" w:line="240" w:lineRule="auto"/>
+        <w:rPr>
+          <w:rFonts w:ascii="Roboto" w:eastAsia="Times New Roman" w:hAnsi="Roboto" w:cs="Times New Roman"/>
+          <w:color w:val="70AD47" w:themeColor="accent6"/>
+          <w:kern w:val="0"/>
+          <w:sz w:val="21"/>
+          <w:szCs w:val="21"/>
+          <w:lang w:eastAsia="vi-VN"/>
+          <w14:ligatures w14:val="none"/>
+        </w:rPr>
+      </w:pPr>
+      <w:r>
+        <w:rPr>
+          <w:rFonts w:ascii="Roboto" w:eastAsia="Times New Roman" w:hAnsi="Roboto" w:cs="Times New Roman"/>
+          <w:b/>
+          <w:bCs/>
+          <w:color w:val="70AD47" w:themeColor="accent6"/>
+          <w:kern w:val="0"/>
+          <w:sz w:val="21"/>
+          <w:szCs w:val="21"/>
+          <w:lang w:eastAsia="vi-VN"/>
+          <w14:ligatures w14:val="none"/>
+        </w:rPr>
+        <w:t>Giá phòng</w:t>
+      </w:r>
+      <w:r>
+        <w:rPr>
+          <w:rFonts w:ascii="Roboto" w:eastAsia="Times New Roman" w:hAnsi="Roboto" w:cs="Times New Roman"/>
+          <w:color w:val="70AD47" w:themeColor="accent6"/>
+          <w:kern w:val="0"/>
+          <w:sz w:val="21"/>
+          <w:szCs w:val="21"/>
+          <w:lang w:eastAsia="vi-VN"/>
+          <w14:ligatures w14:val="none"/>
+        </w:rPr>
+        <w:t>: Trả lời về giá phòng homestay.</w:t>
+      </w:r>
+    </w:p>
+    <w:p>
+      <w:pPr>
+        <w:numPr>
+          <w:ilvl w:val="0"/>
+          <w:numId w:val="2"/>
+        </w:numPr>
+        <w:spacing w:before="100" w:beforeAutospacing="1" w:after="100" w:afterAutospacing="1" w:line="240" w:lineRule="auto"/>
+        <w:rPr>
+          <w:rFonts w:ascii="Roboto" w:eastAsia="Times New Roman" w:hAnsi="Roboto" w:cs="Times New Roman"/>
+          <w:color w:val="70AD47" w:themeColor="accent6"/>
+          <w:kern w:val="0"/>
+          <w:sz w:val="21"/>
+          <w:szCs w:val="21"/>
+          <w:lang w:eastAsia="vi-VN"/>
+          <w14:ligatures w14:val="none"/>
+        </w:rPr>
+      </w:pPr>
+      <w:r>
+        <w:rPr>
+          <w:rFonts w:ascii="Roboto" w:eastAsia="Times New Roman" w:hAnsi="Roboto" w:cs="Times New Roman"/>
+          <w:b/>
+          <w:bCs/>
+          <w:color w:val="70AD47" w:themeColor="accent6"/>
+          <w:kern w:val="0"/>
+          <w:sz w:val="21"/>
+          <w:szCs w:val="21"/>
+          <w:lang w:eastAsia="vi-VN"/>
+          <w14:ligatures w14:val="none"/>
+        </w:rPr>
+        <w:t>Tiện nghi phòng</w:t>
+      </w:r>
+      <w:r>
+        <w:rPr>
+          <w:rFonts w:ascii="Roboto" w:eastAsia="Times New Roman" w:hAnsi="Roboto" w:cs="Times New Roman"/>
+          <w:color w:val="70AD47" w:themeColor="accent6"/>
+          <w:kern w:val="0"/>
+          <w:sz w:val="21"/>
+          <w:szCs w:val="21"/>
+          <w:lang w:eastAsia="vi-VN"/>
+          <w14:ligatures w14:val="none"/>
+        </w:rPr>
+        <w:t>: Cung cấp thông tin về tiện nghi trong phòng.</w:t>
+      </w:r>
+    </w:p>
+    <w:p>
+      <w:pPr>
+        <w:numPr>
+          <w:ilvl w:val="0"/>
+          <w:numId w:val="2"/>
+        </w:numPr>
+        <w:spacing w:before="100" w:beforeAutospacing="1" w:after="100" w:afterAutospacing="1" w:line="240" w:lineRule="auto"/>
+        <w:rPr>
+          <w:rFonts w:ascii="Roboto" w:eastAsia="Times New Roman" w:hAnsi="Roboto" w:cs="Times New Roman"/>
+          <w:kern w:val="0"/>
+          <w:sz w:val="21"/>
+          <w:szCs w:val="21"/>
+          <w:lang w:eastAsia="vi-VN"/>
+          <w14:ligatures w14:val="none"/>
+        </w:rPr>
+      </w:pPr>
+      <w:r>
+        <w:rPr>
+          <w:rFonts w:ascii="Roboto" w:eastAsia="Times New Roman" w:hAnsi="Roboto" w:cs="Times New Roman"/>
+          <w:b/>
+          <w:bCs/>
+          <w:kern w:val="0"/>
+          <w:sz w:val="21"/>
+          <w:szCs w:val="21"/>
+          <w:lang w:eastAsia="vi-VN"/>
+          <w14:ligatures w14:val="none"/>
+        </w:rPr>
+        <w:t>Hủy đặt phòng</w:t>
+      </w:r>
+      <w:r>
+        <w:rPr>
+          <w:rFonts w:ascii="Roboto" w:eastAsia="Times New Roman" w:hAnsi="Roboto" w:cs="Times New Roman"/>
+          <w:kern w:val="0"/>
+          <w:sz w:val="21"/>
+          <w:szCs w:val="21"/>
+          <w:lang w:eastAsia="vi-VN"/>
+          <w14:ligatures w14:val="none"/>
+        </w:rPr>
+        <w:t>: Hỗ trợ việc hủy đặt phòng.</w:t>
+      </w:r>
+    </w:p>
+    <w:p>
+      <w:pPr>
+        <w:numPr>
+          <w:ilvl w:val="0"/>
+          <w:numId w:val="2"/>
+        </w:numPr>
+        <w:spacing w:before="100" w:beforeAutospacing="1" w:after="100" w:afterAutospacing="1" w:line="240" w:lineRule="auto"/>
+        <w:rPr>
+          <w:rFonts w:ascii="Roboto" w:eastAsia="Times New Roman" w:hAnsi="Roboto" w:cs="Times New Roman"/>
+          <w:color w:val="70AD47" w:themeColor="accent6"/>
+          <w:kern w:val="0"/>
+          <w:sz w:val="21"/>
+          <w:szCs w:val="21"/>
+          <w:lang w:eastAsia="vi-VN"/>
+          <w14:ligatures w14:val="none"/>
+        </w:rPr>
+      </w:pPr>
+      <w:r>
+        <w:rPr>
+          <w:rFonts w:ascii="Roboto" w:eastAsia="Times New Roman" w:hAnsi="Roboto" w:cs="Times New Roman"/>
+          <w:b/>
+          <w:bCs/>
+          <w:color w:val="70AD47" w:themeColor="accent6"/>
+          <w:kern w:val="0"/>
+          <w:sz w:val="21"/>
+          <w:szCs w:val="21"/>
+          <w:lang w:eastAsia="vi-VN"/>
+          <w14:ligatures w14:val="none"/>
+        </w:rPr>
+        <w:t>Địa chỉ homestay</w:t>
+      </w:r>
+      <w:r>
+        <w:rPr>
+          <w:rFonts w:ascii="Roboto" w:eastAsia="Times New Roman" w:hAnsi="Roboto" w:cs="Times New Roman"/>
+          <w:color w:val="70AD47" w:themeColor="accent6"/>
+          <w:kern w:val="0"/>
+          <w:sz w:val="21"/>
+          <w:szCs w:val="21"/>
+          <w:lang w:eastAsia="vi-VN"/>
+          <w14:ligatures w14:val="none"/>
+        </w:rPr>
+        <w:t>: Cung cấp địa chỉ homestay.</w:t>
+      </w:r>
+    </w:p>
+    <w:p>
+      <w:pPr>
+        <w:numPr>
+          <w:ilvl w:val="0"/>
+          <w:numId w:val="2"/>
+        </w:numPr>
+        <w:spacing w:before="100" w:beforeAutospacing="1" w:after="100" w:afterAutospacing="1" w:line="240" w:lineRule="auto"/>
+        <w:rPr>
+          <w:rFonts w:ascii="Roboto" w:eastAsia="Times New Roman" w:hAnsi="Roboto" w:cs="Times New Roman"/>
+          <w:kern w:val="0"/>
+          <w:sz w:val="21"/>
+          <w:szCs w:val="21"/>
+          <w:lang w:eastAsia="vi-VN"/>
+          <w14:ligatures w14:val="none"/>
+        </w:rPr>
+      </w:pPr>
+      <w:r>
+        <w:rPr>
+          <w:rFonts w:ascii="Roboto" w:eastAsia="Times New Roman" w:hAnsi="Roboto" w:cs="Times New Roman"/>
+          <w:b/>
+          <w:bCs/>
+          <w:kern w:val="0"/>
+          <w:sz w:val="21"/>
+          <w:szCs w:val="21"/>
+          <w:lang w:eastAsia="vi-VN"/>
+          <w14:ligatures w14:val="none"/>
+        </w:rPr>
+        <w:t>Thời gian nhận phòng</w:t>
+      </w:r>
+      <w:r>
+        <w:rPr>
+          <w:rFonts w:ascii="Roboto" w:eastAsia="Times New Roman" w:hAnsi="Roboto" w:cs="Times New Roman"/>
+          <w:kern w:val="0"/>
+          <w:sz w:val="21"/>
+          <w:szCs w:val="21"/>
+          <w:lang w:eastAsia="vi-VN"/>
+          <w14:ligatures w14:val="none"/>
+        </w:rPr>
+        <w:t>: Xác định thời gian nhận phòng.</w:t>
+      </w:r>
+    </w:p>
+    <w:p>
+      <w:pPr>
+        <w:numPr>
+          <w:ilvl w:val="0"/>
+          <w:numId w:val="2"/>
+        </w:numPr>
+        <w:spacing w:before="100" w:beforeAutospacing="1" w:after="100" w:afterAutospacing="1" w:line="240" w:lineRule="auto"/>
+        <w:rPr>
+          <w:rFonts w:ascii="Roboto" w:eastAsia="Times New Roman" w:hAnsi="Roboto" w:cs="Times New Roman"/>
+          <w:kern w:val="0"/>
+          <w:sz w:val="21"/>
+          <w:szCs w:val="21"/>
+          <w:lang w:eastAsia="vi-VN"/>
+          <w14:ligatures w14:val="none"/>
+        </w:rPr>
+      </w:pPr>
+      <w:r>
+        <w:rPr>
+          <w:rFonts w:ascii="Roboto" w:eastAsia="Times New Roman" w:hAnsi="Roboto" w:cs="Times New Roman"/>
+          <w:b/>
+          <w:bCs/>
+          <w:kern w:val="0"/>
+          <w:sz w:val="21"/>
+          <w:szCs w:val="21"/>
+          <w:lang w:eastAsia="vi-VN"/>
+          <w14:ligatures w14:val="none"/>
+        </w:rPr>
+        <w:t>Chính sách hủy phòng</w:t>
+      </w:r>
+      <w:r>
+        <w:rPr>
+          <w:rFonts w:ascii="Roboto" w:eastAsia="Times New Roman" w:hAnsi="Roboto" w:cs="Times New Roman"/>
+          <w:kern w:val="0"/>
+          <w:sz w:val="21"/>
+          <w:szCs w:val="21"/>
+          <w:lang w:eastAsia="vi-VN"/>
+          <w14:ligatures w14:val="none"/>
+        </w:rPr>
+        <w:t>: Giải thích chính sách hủy phòng.</w:t>
+      </w:r>
+    </w:p>
+    <w:p>
+      <w:pPr>
+        <w:numPr>
+          <w:ilvl w:val="0"/>
+          <w:numId w:val="2"/>
+        </w:numPr>
+        <w:spacing w:before="100" w:beforeAutospacing="1" w:after="100" w:afterAutospacing="1" w:line="240" w:lineRule="auto"/>
+        <w:rPr>
+          <w:rFonts w:ascii="Roboto" w:eastAsia="Times New Roman" w:hAnsi="Roboto" w:cs="Times New Roman"/>
+          <w:kern w:val="0"/>
+          <w:sz w:val="21"/>
+          <w:szCs w:val="21"/>
+          <w:lang w:eastAsia="vi-VN"/>
+          <w14:ligatures w14:val="none"/>
+        </w:rPr>
+      </w:pPr>
+      <w:r>
+        <w:rPr>
+          <w:rFonts w:ascii="Roboto" w:eastAsia="Times New Roman" w:hAnsi="Roboto" w:cs="Times New Roman"/>
+          <w:b/>
+          <w:bCs/>
+          <w:kern w:val="0"/>
+          <w:sz w:val="21"/>
+          <w:szCs w:val="21"/>
+          <w:lang w:eastAsia="vi-VN"/>
+          <w14:ligatures w14:val="none"/>
+        </w:rPr>
+        <w:t>Phản hồi khách hàng</w:t>
+      </w:r>
+      <w:r>
+        <w:rPr>
+          <w:rFonts w:ascii="Roboto" w:eastAsia="Times New Roman" w:hAnsi="Roboto" w:cs="Times New Roman"/>
+          <w:kern w:val="0"/>
+          <w:sz w:val="21"/>
+          <w:szCs w:val="21"/>
+          <w:lang w:eastAsia="vi-VN"/>
+          <w14:ligatures w14:val="none"/>
+        </w:rPr>
+        <w:t>: Xử lý phản hồi và đánh giá từ khách hàng.</w:t>
+      </w:r>
+    </w:p>
+    <w:p>
+      <w:pPr>
+        <w:numPr>
+          <w:ilvl w:val="0"/>
+          <w:numId w:val="2"/>
+        </w:numPr>
+        <w:spacing w:before="100" w:beforeAutospacing="1" w:after="100" w:afterAutospacing="1" w:line="240" w:lineRule="auto"/>
+        <w:rPr>
+          <w:rFonts w:ascii="Roboto" w:eastAsia="Times New Roman" w:hAnsi="Roboto" w:cs="Times New Roman"/>
+          <w:kern w:val="0"/>
+          <w:sz w:val="21"/>
+          <w:szCs w:val="21"/>
+          <w:lang w:eastAsia="vi-VN"/>
+          <w14:ligatures w14:val="none"/>
+        </w:rPr>
+      </w:pPr>
+      <w:r>
+        <w:rPr>
+          <w:rFonts w:ascii="Roboto" w:eastAsia="Times New Roman" w:hAnsi="Roboto" w:cs="Times New Roman"/>
+          <w:b/>
+          <w:bCs/>
+          <w:kern w:val="0"/>
+          <w:sz w:val="21"/>
+          <w:szCs w:val="21"/>
+          <w:lang w:eastAsia="vi-VN"/>
+          <w14:ligatures w14:val="none"/>
+        </w:rPr>
+        <w:t>Chương trình khuyến mãi</w:t>
+      </w:r>
+      <w:r>
+        <w:rPr>
+          <w:rFonts w:ascii="Roboto" w:eastAsia="Times New Roman" w:hAnsi="Roboto" w:cs="Times New Roman"/>
+          <w:kern w:val="0"/>
+          <w:sz w:val="21"/>
+          <w:szCs w:val="21"/>
+          <w:lang w:eastAsia="vi-VN"/>
+          <w14:ligatures w14:val="none"/>
+        </w:rPr>
+        <w:t>: Thông tin về các chương trình khuyến mãi.</w:t>
+      </w:r>
+    </w:p>
+    <w:p>
+      <w:pPr>
+        <w:numPr>
+          <w:ilvl w:val="0"/>
+          <w:numId w:val="2"/>
+        </w:numPr>
+        <w:spacing w:before="100" w:beforeAutospacing="1" w:after="100" w:afterAutospacing="1" w:line="240" w:lineRule="auto"/>
+        <w:rPr>
+          <w:rFonts w:ascii="Roboto" w:eastAsia="Times New Roman" w:hAnsi="Roboto" w:cs="Times New Roman"/>
+          <w:color w:val="70AD47" w:themeColor="accent6"/>
+          <w:kern w:val="0"/>
+          <w:sz w:val="21"/>
+          <w:szCs w:val="21"/>
+          <w:lang w:eastAsia="vi-VN"/>
+          <w14:ligatures w14:val="none"/>
+        </w:rPr>
+      </w:pPr>
+      <w:r>
+        <w:rPr>
+          <w:rFonts w:ascii="Roboto" w:eastAsia="Times New Roman" w:hAnsi="Roboto" w:cs="Times New Roman"/>
+          <w:b/>
+          <w:bCs/>
+          <w:color w:val="70AD47" w:themeColor="accent6"/>
+          <w:kern w:val="0"/>
+          <w:sz w:val="21"/>
+          <w:szCs w:val="21"/>
+          <w:lang w:eastAsia="vi-VN"/>
+          <w14:ligatures w14:val="none"/>
+        </w:rPr>
+        <w:t>Phương thức thanh toán</w:t>
+      </w:r>
+      <w:r>
+        <w:rPr>
+          <w:rFonts w:ascii="Roboto" w:eastAsia="Times New Roman" w:hAnsi="Roboto" w:cs="Times New Roman"/>
+          <w:color w:val="70AD47" w:themeColor="accent6"/>
+          <w:kern w:val="0"/>
+          <w:sz w:val="21"/>
+          <w:szCs w:val="21"/>
+          <w:lang w:eastAsia="vi-VN"/>
+          <w14:ligatures w14:val="none"/>
+        </w:rPr>
+        <w:t>: Hướng dẫn về cách thanh toán.</w:t>
+      </w:r>
+    </w:p>
+    <w:p>
+      <w:pPr>
+        <w:numPr>
+          <w:ilvl w:val="0"/>
+          <w:numId w:val="2"/>
+        </w:numPr>
+        <w:spacing w:before="100" w:beforeAutospacing="1" w:after="100" w:afterAutospacing="1" w:line="240" w:lineRule="auto"/>
+        <w:rPr>
+          <w:rFonts w:ascii="Roboto" w:eastAsia="Times New Roman" w:hAnsi="Roboto" w:cs="Times New Roman"/>
+          <w:kern w:val="0"/>
+          <w:sz w:val="21"/>
+          <w:szCs w:val="21"/>
+          <w:lang w:eastAsia="vi-VN"/>
+          <w14:ligatures w14:val="none"/>
+        </w:rPr>
+      </w:pPr>
+      <w:r>
+        <w:rPr>
+          <w:rFonts w:ascii="Roboto" w:eastAsia="Times New Roman" w:hAnsi="Roboto" w:cs="Times New Roman"/>
+          <w:b/>
+          <w:bCs/>
+          <w:kern w:val="0"/>
+          <w:sz w:val="21"/>
+          <w:szCs w:val="21"/>
+          <w:lang w:eastAsia="vi-VN"/>
+          <w14:ligatures w14:val="none"/>
+        </w:rPr>
+        <w:t>Điều kiện đặt phòng</w:t>
+      </w:r>
+      <w:r>
+        <w:rPr>
+          <w:rFonts w:ascii="Roboto" w:eastAsia="Times New Roman" w:hAnsi="Roboto" w:cs="Times New Roman"/>
+          <w:kern w:val="0"/>
+          <w:sz w:val="21"/>
+          <w:szCs w:val="21"/>
+          <w:lang w:eastAsia="vi-VN"/>
+          <w14:ligatures w14:val="none"/>
+        </w:rPr>
+        <w:t>: Giải thích điều kiện và quy định khi đặt phòng.</w:t>
+      </w:r>
+    </w:p>
+    <w:p>
+      <w:pPr>
+        <w:numPr>
+          <w:ilvl w:val="0"/>
+          <w:numId w:val="2"/>
+        </w:numPr>
+        <w:spacing w:before="100" w:beforeAutospacing="1" w:after="100" w:afterAutospacing="1" w:line="240" w:lineRule="auto"/>
+        <w:rPr>
+          <w:rFonts w:ascii="Roboto" w:eastAsia="Times New Roman" w:hAnsi="Roboto" w:cs="Times New Roman"/>
+          <w:kern w:val="0"/>
+          <w:sz w:val="21"/>
+          <w:szCs w:val="21"/>
+          <w:lang w:eastAsia="vi-VN"/>
+          <w14:ligatures w14:val="none"/>
+        </w:rPr>
+      </w:pPr>
+      <w:r>
+        <w:rPr>
+          <w:rFonts w:ascii="Roboto" w:eastAsia="Times New Roman" w:hAnsi="Roboto" w:cs="Times New Roman"/>
+          <w:b/>
+          <w:bCs/>
+          <w:kern w:val="0"/>
+          <w:sz w:val="21"/>
+          <w:szCs w:val="21"/>
+          <w:lang w:eastAsia="vi-VN"/>
+          <w14:ligatures w14:val="none"/>
+        </w:rPr>
+        <w:t>Chính sách an ninh</w:t>
+      </w:r>
+      <w:r>
+        <w:rPr>
+          <w:rFonts w:ascii="Roboto" w:eastAsia="Times New Roman" w:hAnsi="Roboto" w:cs="Times New Roman"/>
+          <w:kern w:val="0"/>
+          <w:sz w:val="21"/>
+          <w:szCs w:val="21"/>
+          <w:lang w:eastAsia="vi-VN"/>
+          <w14:ligatures w14:val="none"/>
+        </w:rPr>
+        <w:t>: Thông tin về an ninh tại homestay.</w:t>
+      </w:r>
+    </w:p>
+    <w:p>
+      <w:pPr>
+        <w:numPr>
+          <w:ilvl w:val="0"/>
+          <w:numId w:val="2"/>
+        </w:numPr>
+        <w:spacing w:before="100" w:beforeAutospacing="1" w:after="100" w:afterAutospacing="1" w:line="240" w:lineRule="auto"/>
+        <w:rPr>
+          <w:rFonts w:ascii="Roboto" w:eastAsia="Times New Roman" w:hAnsi="Roboto" w:cs="Times New Roman"/>
+          <w:kern w:val="0"/>
+          <w:sz w:val="21"/>
+          <w:szCs w:val="21"/>
+          <w:lang w:eastAsia="vi-VN"/>
+          <w14:ligatures w14:val="none"/>
+        </w:rPr>
+      </w:pPr>
+      <w:r>
+        <w:rPr>
+          <w:rFonts w:ascii="Roboto" w:eastAsia="Times New Roman" w:hAnsi="Roboto" w:cs="Times New Roman"/>
+          <w:b/>
+          <w:bCs/>
+          <w:kern w:val="0"/>
+          <w:sz w:val="21"/>
+          <w:szCs w:val="21"/>
+          <w:lang w:eastAsia="vi-VN"/>
+          <w14:ligatures w14:val="none"/>
+        </w:rPr>
+        <w:t>Dịch vụ đưa đón sân bay</w:t>
+      </w:r>
+      <w:r>
+        <w:rPr>
+          <w:rFonts w:ascii="Roboto" w:eastAsia="Times New Roman" w:hAnsi="Roboto" w:cs="Times New Roman"/>
+          <w:kern w:val="0"/>
+          <w:sz w:val="21"/>
+          <w:szCs w:val="21"/>
+          <w:lang w:eastAsia="vi-VN"/>
+          <w14:ligatures w14:val="none"/>
+        </w:rPr>
+        <w:t>: Hỗ trợ việc đưa đón từ sân bay.</w:t>
+      </w:r>
+    </w:p>
+    <w:p>
+      <w:pPr>
+        <w:numPr>
+          <w:ilvl w:val="0"/>
+          <w:numId w:val="2"/>
+        </w:numPr>
+        <w:spacing w:before="100" w:beforeAutospacing="1" w:after="100" w:afterAutospacing="1" w:line="240" w:lineRule="auto"/>
+        <w:rPr>
+          <w:rFonts w:ascii="Roboto" w:eastAsia="Times New Roman" w:hAnsi="Roboto" w:cs="Times New Roman"/>
+          <w:color w:val="70AD47" w:themeColor="accent6"/>
+          <w:kern w:val="0"/>
+          <w:sz w:val="21"/>
+          <w:szCs w:val="21"/>
+          <w:lang w:eastAsia="vi-VN"/>
+          <w14:ligatures w14:val="none"/>
+        </w:rPr>
+      </w:pPr>
+      <w:r>
+        <w:rPr>
+          <w:rFonts w:ascii="Roboto" w:eastAsia="Times New Roman" w:hAnsi="Roboto" w:cs="Times New Roman"/>
+          <w:b/>
+          <w:bCs/>
+          <w:color w:val="70AD47" w:themeColor="accent6"/>
+          <w:kern w:val="0"/>
+          <w:sz w:val="21"/>
+          <w:szCs w:val="21"/>
+          <w:lang w:eastAsia="vi-VN"/>
+          <w14:ligatures w14:val="none"/>
+        </w:rPr>
+        <w:t>Chính sách thú cưng</w:t>
+      </w:r>
+      <w:r>
+        <w:rPr>
+          <w:rFonts w:ascii="Roboto" w:eastAsia="Times New Roman" w:hAnsi="Roboto" w:cs="Times New Roman"/>
+          <w:color w:val="70AD47" w:themeColor="accent6"/>
+          <w:kern w:val="0"/>
+          <w:sz w:val="21"/>
+          <w:szCs w:val="21"/>
+          <w:lang w:eastAsia="vi-VN"/>
+          <w14:ligatures w14:val="none"/>
+        </w:rPr>
+        <w:t>: Xử lý việc đặt phòng với thú cưng.</w:t>
+      </w:r>
+    </w:p>
+    <w:p>
+      <w:pPr>
+        <w:numPr>
+          <w:ilvl w:val="0"/>
+          <w:numId w:val="2"/>
+        </w:numPr>
+        <w:spacing w:before="100" w:beforeAutospacing="1" w:after="100" w:afterAutospacing="1" w:line="240" w:lineRule="auto"/>
+        <w:rPr>
+          <w:rFonts w:ascii="Roboto" w:eastAsia="Times New Roman" w:hAnsi="Roboto" w:cs="Times New Roman"/>
+          <w:kern w:val="0"/>
+          <w:sz w:val="21"/>
+          <w:szCs w:val="21"/>
+          <w:lang w:eastAsia="vi-VN"/>
+          <w14:ligatures w14:val="none"/>
+        </w:rPr>
+      </w:pPr>
+      <w:r>
+        <w:rPr>
+          <w:rFonts w:ascii="Roboto" w:eastAsia="Times New Roman" w:hAnsi="Roboto" w:cs="Times New Roman"/>
+          <w:b/>
+          <w:bCs/>
+          <w:kern w:val="0"/>
+          <w:sz w:val="21"/>
+          <w:szCs w:val="21"/>
+          <w:lang w:eastAsia="vi-VN"/>
+          <w14:ligatures w14:val="none"/>
+        </w:rPr>
+        <w:t>Chính sách trẻ em</w:t>
+      </w:r>
+      <w:r>
+        <w:rPr>
+          <w:rFonts w:ascii="Roboto" w:eastAsia="Times New Roman" w:hAnsi="Roboto" w:cs="Times New Roman"/>
+          <w:kern w:val="0"/>
+          <w:sz w:val="21"/>
+          <w:szCs w:val="21"/>
+          <w:lang w:eastAsia="vi-VN"/>
+          <w14:ligatures w14:val="none"/>
+        </w:rPr>
+        <w:t>: Thông tin về việc đặt phòng với trẻ em.</w:t>
+      </w:r>
+    </w:p>
+    <w:p>
+      <w:pPr>
+        <w:numPr>
+          <w:ilvl w:val="0"/>
+          <w:numId w:val="2"/>
+        </w:numPr>
+        <w:spacing w:before="100" w:beforeAutospacing="1" w:after="100" w:afterAutospacing="1" w:line="240" w:lineRule="auto"/>
+        <w:rPr>
+          <w:rFonts w:ascii="Roboto" w:eastAsia="Times New Roman" w:hAnsi="Roboto" w:cs="Times New Roman"/>
+          <w:kern w:val="0"/>
+          <w:sz w:val="21"/>
+          <w:szCs w:val="21"/>
+          <w:lang w:eastAsia="vi-VN"/>
+          <w14:ligatures w14:val="none"/>
+        </w:rPr>
+      </w:pPr>
+      <w:r>
+        <w:rPr>
+          <w:rFonts w:ascii="Roboto" w:eastAsia="Times New Roman" w:hAnsi="Roboto" w:cs="Times New Roman"/>
+          <w:b/>
+          <w:bCs/>
+          <w:kern w:val="0"/>
+          <w:sz w:val="21"/>
+          <w:szCs w:val="21"/>
+          <w:lang w:eastAsia="vi-VN"/>
+          <w14:ligatures w14:val="none"/>
+        </w:rPr>
+        <w:t>Chính sách hủy phòng đặc biệt</w:t>
+      </w:r>
+      <w:r>
+        <w:rPr>
+          <w:rFonts w:ascii="Roboto" w:eastAsia="Times New Roman" w:hAnsi="Roboto" w:cs="Times New Roman"/>
+          <w:kern w:val="0"/>
+          <w:sz w:val="21"/>
+          <w:szCs w:val="21"/>
+          <w:lang w:eastAsia="vi-VN"/>
+          <w14:ligatures w14:val="none"/>
+        </w:rPr>
+        <w:t>: Giải thích chính sách hủy đặc biệt.</w:t>
+      </w:r>
+    </w:p>
+    <w:p>
+      <w:pPr>
+        <w:numPr>
+          <w:ilvl w:val="0"/>
+          <w:numId w:val="2"/>
+        </w:numPr>
+        <w:spacing w:before="100" w:beforeAutospacing="1" w:after="100" w:afterAutospacing="1" w:line="240" w:lineRule="auto"/>
+        <w:rPr>
+          <w:rFonts w:ascii="Roboto" w:eastAsia="Times New Roman" w:hAnsi="Roboto" w:cs="Times New Roman"/>
+          <w:kern w:val="0"/>
+          <w:sz w:val="21"/>
+          <w:szCs w:val="21"/>
+          <w:lang w:eastAsia="vi-VN"/>
+          <w14:ligatures w14:val="none"/>
+        </w:rPr>
+      </w:pPr>
+      <w:r>
+        <w:rPr>
+          <w:rFonts w:ascii="Roboto" w:eastAsia="Times New Roman" w:hAnsi="Roboto" w:cs="Times New Roman"/>
+          <w:b/>
+          <w:bCs/>
+          <w:kern w:val="0"/>
+          <w:sz w:val="21"/>
+          <w:szCs w:val="21"/>
+          <w:lang w:eastAsia="vi-VN"/>
+          <w14:ligatures w14:val="none"/>
+        </w:rPr>
+        <w:t>Chính sách đặt cọc</w:t>
+      </w:r>
+      <w:r>
+        <w:rPr>
+          <w:rFonts w:ascii="Roboto" w:eastAsia="Times New Roman" w:hAnsi="Roboto" w:cs="Times New Roman"/>
+          <w:kern w:val="0"/>
+          <w:sz w:val="21"/>
+          <w:szCs w:val="21"/>
+          <w:lang w:eastAsia="vi-VN"/>
+          <w14:ligatures w14:val="none"/>
+        </w:rPr>
+        <w:t>: Hướng dẫn về việc đặt cọc.</w:t>
+      </w:r>
+    </w:p>
+    <w:p>
+      <w:pPr>
+        <w:numPr>
+          <w:ilvl w:val="0"/>
+          <w:numId w:val="2"/>
+        </w:numPr>
+        <w:spacing w:before="100" w:beforeAutospacing="1" w:after="100" w:afterAutospacing="1" w:line="240" w:lineRule="auto"/>
+        <w:rPr>
+          <w:rFonts w:ascii="Roboto" w:eastAsia="Times New Roman" w:hAnsi="Roboto" w:cs="Times New Roman"/>
+          <w:kern w:val="0"/>
+          <w:sz w:val="21"/>
+          <w:szCs w:val="21"/>
+          <w:lang w:eastAsia="vi-VN"/>
+          <w14:ligatures w14:val="none"/>
+        </w:rPr>
+      </w:pPr>
+      <w:r>
+        <w:rPr>
+          <w:rFonts w:ascii="Roboto" w:eastAsia="Times New Roman" w:hAnsi="Roboto" w:cs="Times New Roman"/>
+          <w:b/>
+          <w:bCs/>
+          <w:kern w:val="0"/>
+          <w:sz w:val="21"/>
+          <w:szCs w:val="21"/>
+          <w:lang w:eastAsia="vi-VN"/>
+          <w14:ligatures w14:val="none"/>
+        </w:rPr>
+        <w:t>Chính sách thay đổi ngày đặt phòng</w:t>
+      </w:r>
+      <w:r>
+        <w:rPr>
+          <w:rFonts w:ascii="Roboto" w:eastAsia="Times New Roman" w:hAnsi="Roboto" w:cs="Times New Roman"/>
+          <w:kern w:val="0"/>
+          <w:sz w:val="21"/>
+          <w:szCs w:val="21"/>
+          <w:lang w:eastAsia="vi-VN"/>
+          <w14:ligatures w14:val="none"/>
+        </w:rPr>
+        <w:t>: Xử lý việc thay đổi ngày đặt phòng.</w:t>
+      </w:r>
+    </w:p>
+    <w:p>
+      <w:pPr>
+        <w:numPr>
+          <w:ilvl w:val="0"/>
+          <w:numId w:val="2"/>
+        </w:numPr>
+        <w:spacing w:before="100" w:beforeAutospacing="1" w:after="100" w:afterAutospacing="1" w:line="240" w:lineRule="auto"/>
+        <w:rPr>
+          <w:rFonts w:ascii="Roboto" w:eastAsia="Times New Roman" w:hAnsi="Roboto" w:cs="Times New Roman"/>
+          <w:kern w:val="0"/>
+          <w:sz w:val="21"/>
+          <w:szCs w:val="21"/>
+          <w:lang w:eastAsia="vi-VN"/>
+          <w14:ligatures w14:val="none"/>
+        </w:rPr>
+      </w:pPr>
+      <w:r>
+        <w:rPr>
+          <w:rFonts w:ascii="Roboto" w:eastAsia="Times New Roman" w:hAnsi="Roboto" w:cs="Times New Roman"/>
+          <w:b/>
+          <w:bCs/>
+          <w:kern w:val="0"/>
+          <w:sz w:val="21"/>
+          <w:szCs w:val="21"/>
+          <w:lang w:eastAsia="vi-VN"/>
+          <w14:ligatures w14:val="none"/>
+        </w:rPr>
+        <w:t>Chính sách trả lại tiền</w:t>
+      </w:r>
+      <w:r>
+        <w:rPr>
+          <w:rFonts w:ascii="Roboto" w:eastAsia="Times New Roman" w:hAnsi="Roboto" w:cs="Times New Roman"/>
+          <w:kern w:val="0"/>
+          <w:sz w:val="21"/>
+          <w:szCs w:val="21"/>
+          <w:lang w:eastAsia="vi-VN"/>
+          <w14:ligatures w14:val="none"/>
+        </w:rPr>
+        <w:t>: Giải thích chính sách trả lại tiền.</w:t>
+      </w:r>
+    </w:p>
+    <w:p>
+      <w:pPr>
+        <w:numPr>
+          <w:ilvl w:val="0"/>
+          <w:numId w:val="2"/>
+        </w:numPr>
+        <w:spacing w:before="100" w:beforeAutospacing="1" w:after="100" w:afterAutospacing="1" w:line="240" w:lineRule="auto"/>
+        <w:rPr>
+          <w:rFonts w:ascii="Roboto" w:eastAsia="Times New Roman" w:hAnsi="Roboto" w:cs="Times New Roman"/>
+          <w:kern w:val="0"/>
+          <w:sz w:val="21"/>
+          <w:szCs w:val="21"/>
+          <w:lang w:eastAsia="vi-VN"/>
+          <w14:ligatures w14:val="none"/>
+        </w:rPr>
+      </w:pPr>
+      <w:r>
+        <w:rPr>
+          <w:rFonts w:ascii="Roboto" w:eastAsia="Times New Roman" w:hAnsi="Roboto" w:cs="Times New Roman"/>
+          <w:b/>
+          <w:bCs/>
+          <w:kern w:val="0"/>
+          <w:sz w:val="21"/>
+          <w:szCs w:val="21"/>
+          <w:lang w:eastAsia="vi-VN"/>
+          <w14:ligatures w14:val="none"/>
+        </w:rPr>
+        <w:t>Chính sách hủy phòng do thay đổi kế hoạch</w:t>
+      </w:r>
+      <w:r>
+        <w:rPr>
+          <w:rFonts w:ascii="Roboto" w:eastAsia="Times New Roman" w:hAnsi="Roboto" w:cs="Times New Roman"/>
+          <w:kern w:val="0"/>
+          <w:sz w:val="21"/>
+          <w:szCs w:val="21"/>
+          <w:lang w:eastAsia="vi-VN"/>
+          <w14:ligatures w14:val="none"/>
+        </w:rPr>
+        <w:t>: Xử lý việc hủy phòng do thay đổi kế hoạch.</w:t>
+      </w:r>
+    </w:p>
+    <w:p>
+      <w:pPr>
+        <w:numPr>
+          <w:ilvl w:val="0"/>
+          <w:numId w:val="2"/>
+        </w:numPr>
+        <w:spacing w:before="100" w:beforeAutospacing="1" w:after="100" w:afterAutospacing="1" w:line="240" w:lineRule="auto"/>
+        <w:rPr>
+          <w:rFonts w:ascii="Roboto" w:eastAsia="Times New Roman" w:hAnsi="Roboto" w:cs="Times New Roman"/>
+          <w:kern w:val="0"/>
+          <w:sz w:val="21"/>
+          <w:szCs w:val="21"/>
+          <w:lang w:eastAsia="vi-VN"/>
+          <w14:ligatures w14:val="none"/>
+        </w:rPr>
+      </w:pPr>
+      <w:r>
+        <w:rPr>
+          <w:rFonts w:ascii="Roboto" w:eastAsia="Times New Roman" w:hAnsi="Roboto" w:cs="Times New Roman"/>
+          <w:b/>
+          <w:bCs/>
+          <w:kern w:val="0"/>
+          <w:sz w:val="21"/>
+          <w:szCs w:val="21"/>
+          <w:lang w:eastAsia="vi-VN"/>
+          <w14:ligatures w14:val="none"/>
+        </w:rPr>
+        <w:t>Chính sách đặt phòng dài hạn</w:t>
+      </w:r>
+      <w:r>
+        <w:rPr>
+          <w:rFonts w:ascii="Roboto" w:eastAsia="Times New Roman" w:hAnsi="Roboto" w:cs="Times New Roman"/>
+          <w:kern w:val="0"/>
+          <w:sz w:val="21"/>
+          <w:szCs w:val="21"/>
+          <w:lang w:eastAsia="vi-VN"/>
+          <w14:ligatures w14:val="none"/>
+        </w:rPr>
+        <w:t>: Thông tin về việc đặt phòng dài hạn.</w:t>
+      </w:r>
+    </w:p>
+    <w:p>
+      <w:pPr>
+        <w:numPr>
+          <w:ilvl w:val="0"/>
+          <w:numId w:val="2"/>
+        </w:numPr>
+        <w:spacing w:before="100" w:beforeAutospacing="1" w:after="100" w:afterAutospacing="1" w:line="240" w:lineRule="auto"/>
+        <w:rPr>
+          <w:rFonts w:ascii="Roboto" w:eastAsia="Times New Roman" w:hAnsi="Roboto" w:cs="Times New Roman"/>
+          <w:kern w:val="0"/>
+          <w:sz w:val="21"/>
+          <w:szCs w:val="21"/>
+          <w:lang w:eastAsia="vi-VN"/>
+          <w14:ligatures w14:val="none"/>
+        </w:rPr>
+      </w:pPr>
+      <w:r>
+        <w:rPr>
+          <w:rFonts w:ascii="Roboto" w:eastAsia="Times New Roman" w:hAnsi="Roboto" w:cs="Times New Roman"/>
+          <w:b/>
+          <w:bCs/>
+          <w:kern w:val="0"/>
+          <w:sz w:val="21"/>
+          <w:szCs w:val="21"/>
+          <w:lang w:eastAsia="vi-VN"/>
+          <w14:ligatures w14:val="none"/>
+        </w:rPr>
+        <w:t>Chính sách đặt phòng nhóm</w:t>
+      </w:r>
+      <w:r>
+        <w:rPr>
+          <w:rFonts w:ascii="Roboto" w:eastAsia="Times New Roman" w:hAnsi="Roboto" w:cs="Times New Roman"/>
+          <w:kern w:val="0"/>
+          <w:sz w:val="21"/>
+          <w:szCs w:val="21"/>
+          <w:lang w:eastAsia="vi-VN"/>
+          <w14:ligatures w14:val="none"/>
+        </w:rPr>
+        <w:t>: Hỗ trợ việc đặt phòng cho nhóm.</w:t>
+      </w:r>
+    </w:p>
+    <w:p>
+      <w:pPr>
+        <w:numPr>
+          <w:ilvl w:val="0"/>
+          <w:numId w:val="2"/>
+        </w:numPr>
+        <w:spacing w:before="100" w:beforeAutospacing="1" w:after="100" w:afterAutospacing="1" w:line="240" w:lineRule="auto"/>
+        <w:rPr>
+          <w:rFonts w:ascii="Roboto" w:eastAsia="Times New Roman" w:hAnsi="Roboto" w:cs="Times New Roman"/>
+          <w:kern w:val="0"/>
+          <w:sz w:val="21"/>
+          <w:szCs w:val="21"/>
+          <w:lang w:eastAsia="vi-VN"/>
+          <w14:ligatures w14:val="none"/>
+        </w:rPr>
+      </w:pPr>
+      <w:r>
+        <w:rPr>
+          <w:rFonts w:ascii="Roboto" w:eastAsia="Times New Roman" w:hAnsi="Roboto" w:cs="Times New Roman"/>
+          <w:b/>
+          <w:bCs/>
+          <w:kern w:val="0"/>
+          <w:sz w:val="21"/>
+          <w:szCs w:val="21"/>
+          <w:lang w:eastAsia="vi-VN"/>
+          <w14:ligatures w14:val="none"/>
+        </w:rPr>
+        <w:t>Chính sách đặt phòng qua điện thoại</w:t>
+      </w:r>
+      <w:r>
+        <w:rPr>
+          <w:rFonts w:ascii="Roboto" w:eastAsia="Times New Roman" w:hAnsi="Roboto" w:cs="Times New Roman"/>
+          <w:kern w:val="0"/>
+          <w:sz w:val="21"/>
+          <w:szCs w:val="21"/>
+          <w:lang w:eastAsia="vi-VN"/>
+          <w14:ligatures w14:val="none"/>
+        </w:rPr>
+        <w:t>: Hướng dẫn đặt phòng qua điện thoại.</w:t>
+      </w:r>
+    </w:p>
+    <w:p>
+      <w:pPr>
+        <w:numPr>
+          <w:ilvl w:val="0"/>
+          <w:numId w:val="2"/>
+        </w:numPr>
+        <w:spacing w:before="100" w:beforeAutospacing="1" w:after="100" w:afterAutospacing="1" w:line="240" w:lineRule="auto"/>
+        <w:rPr>
+          <w:rFonts w:ascii="Roboto" w:eastAsia="Times New Roman" w:hAnsi="Roboto" w:cs="Times New Roman"/>
+          <w:kern w:val="0"/>
+          <w:sz w:val="21"/>
+          <w:szCs w:val="21"/>
+          <w:lang w:eastAsia="vi-VN"/>
+          <w14:ligatures w14:val="none"/>
+        </w:rPr>
+      </w:pPr>
+      <w:r>
+        <w:rPr>
+          <w:rFonts w:ascii="Roboto" w:eastAsia="Times New Roman" w:hAnsi="Roboto" w:cs="Times New Roman"/>
+          <w:b/>
+          <w:bCs/>
+          <w:kern w:val="0"/>
+          <w:sz w:val="21"/>
+          <w:szCs w:val="21"/>
+          <w:lang w:eastAsia="vi-VN"/>
+          <w14:ligatures w14:val="none"/>
+        </w:rPr>
+        <w:t>Chính sách đặt phòng qua email</w:t>
+      </w:r>
+      <w:r>
+        <w:rPr>
+          <w:rFonts w:ascii="Roboto" w:eastAsia="Times New Roman" w:hAnsi="Roboto" w:cs="Times New Roman"/>
+          <w:kern w:val="0"/>
+          <w:sz w:val="21"/>
+          <w:szCs w:val="21"/>
+          <w:lang w:eastAsia="vi-VN"/>
+          <w14:ligatures w14:val="none"/>
+        </w:rPr>
+        <w:t>: Hướng dẫn đặt phòng qua email.</w:t>
+      </w:r>
+    </w:p>
+    <w:p>
+      <w:pPr>
+        <w:numPr>
+          <w:ilvl w:val="0"/>
+          <w:numId w:val="2"/>
+        </w:numPr>
+        <w:spacing w:before="100" w:beforeAutospacing="1" w:after="100" w:afterAutospacing="1" w:line="240" w:lineRule="auto"/>
+        <w:rPr>
+          <w:rFonts w:ascii="Roboto" w:eastAsia="Times New Roman" w:hAnsi="Roboto" w:cs="Times New Roman"/>
+          <w:kern w:val="0"/>
+          <w:sz w:val="21"/>
+          <w:szCs w:val="21"/>
+          <w:lang w:eastAsia="vi-VN"/>
+          <w14:ligatures w14:val="none"/>
+        </w:rPr>
+      </w:pPr>
+      <w:r>
+        <w:rPr>
+          <w:rFonts w:ascii="Roboto" w:eastAsia="Times New Roman" w:hAnsi="Roboto" w:cs="Times New Roman"/>
+          <w:b/>
+          <w:bCs/>
+          <w:kern w:val="0"/>
+          <w:sz w:val="21"/>
+          <w:szCs w:val="21"/>
+          <w:lang w:eastAsia="vi-VN"/>
+          <w14:ligatures w14:val="none"/>
+        </w:rPr>
+        <w:t>Chính sách đặt phòng qua website</w:t>
+      </w:r>
+      <w:r>
+        <w:rPr>
+          <w:rFonts w:ascii="Roboto" w:eastAsia="Times New Roman" w:hAnsi="Roboto" w:cs="Times New Roman"/>
+          <w:kern w:val="0"/>
+          <w:sz w:val="21"/>
+          <w:szCs w:val="21"/>
+          <w:lang w:eastAsia="vi-VN"/>
+          <w14:ligatures w14:val="none"/>
+        </w:rPr>
+        <w:t>: Hướng dẫn đặt phòng qua website.</w:t>
+      </w:r>
+    </w:p>
+    <w:p>
+      <w:pPr>
+        <w:numPr>
+          <w:ilvl w:val="0"/>
+          <w:numId w:val="2"/>
+        </w:numPr>
+        <w:spacing w:before="100" w:beforeAutospacing="1" w:after="100" w:afterAutospacing="1" w:line="240" w:lineRule="auto"/>
+        <w:rPr>
+          <w:rFonts w:ascii="Roboto" w:eastAsia="Times New Roman" w:hAnsi="Roboto" w:cs="Times New Roman"/>
+          <w:kern w:val="0"/>
+          <w:sz w:val="21"/>
+          <w:szCs w:val="21"/>
+          <w:lang w:eastAsia="vi-VN"/>
+          <w14:ligatures w14:val="none"/>
+        </w:rPr>
+      </w:pPr>
+      <w:r>
+        <w:rPr>
+          <w:rFonts w:ascii="Roboto" w:eastAsia="Times New Roman" w:hAnsi="Roboto" w:cs="Times New Roman"/>
+          <w:b/>
+          <w:bCs/>
+          <w:kern w:val="0"/>
+          <w:sz w:val="21"/>
+          <w:szCs w:val="21"/>
+          <w:lang w:eastAsia="vi-VN"/>
+          <w14:ligatures w14:val="none"/>
+        </w:rPr>
+        <w:t>Chính sách đặt phòng qua ứng dụng di động</w:t>
+      </w:r>
+      <w:r>
+        <w:rPr>
+          <w:rFonts w:ascii="Roboto" w:eastAsia="Times New Roman" w:hAnsi="Roboto" w:cs="Times New Roman"/>
+          <w:kern w:val="0"/>
+          <w:sz w:val="21"/>
+          <w:szCs w:val="21"/>
+          <w:lang w:eastAsia="vi-VN"/>
+          <w14:ligatures w14:val="none"/>
+        </w:rPr>
+        <w:t>: Hướng dẫn đặt phòng qua ứng dụng di động.</w:t>
+      </w:r>
+    </w:p>
+    <w:p>
+      <w:pPr>
+        <w:numPr>
+          <w:ilvl w:val="0"/>
+          <w:numId w:val="2"/>
+        </w:numPr>
+        <w:spacing w:before="100" w:beforeAutospacing="1" w:after="100" w:afterAutospacing="1" w:line="240" w:lineRule="auto"/>
+        <w:rPr>
+          <w:rFonts w:ascii="Roboto" w:eastAsia="Times New Roman" w:hAnsi="Roboto" w:cs="Times New Roman"/>
+          <w:kern w:val="0"/>
+          <w:sz w:val="21"/>
+          <w:szCs w:val="21"/>
+          <w:lang w:eastAsia="vi-VN"/>
+          <w14:ligatures w14:val="none"/>
+        </w:rPr>
+      </w:pPr>
+      <w:r>
+        <w:rPr>
+          <w:rFonts w:ascii="Roboto" w:eastAsia="Times New Roman" w:hAnsi="Roboto" w:cs="Times New Roman"/>
+          <w:b/>
+          <w:bCs/>
+          <w:kern w:val="0"/>
+          <w:sz w:val="21"/>
+          <w:szCs w:val="21"/>
+          <w:lang w:eastAsia="vi-VN"/>
+          <w14:ligatures w14:val="none"/>
+        </w:rPr>
+        <w:t>Chính sách đặt phòng qua mạng xã hội</w:t>
+      </w:r>
+      <w:r>
+        <w:rPr>
+          <w:rFonts w:ascii="Roboto" w:eastAsia="Times New Roman" w:hAnsi="Roboto" w:cs="Times New Roman"/>
+          <w:kern w:val="0"/>
+          <w:sz w:val="21"/>
+          <w:szCs w:val="21"/>
+          <w:lang w:eastAsia="vi-VN"/>
+          <w14:ligatures w14:val="none"/>
+        </w:rPr>
+        <w:t>: Hướng dẫn đặt phòng qua mạng xã hội.</w:t>
+      </w:r>
+    </w:p>
+    <w:p>
+      <w:pPr>
+        <w:numPr>
+          <w:ilvl w:val="0"/>
+          <w:numId w:val="2"/>
+        </w:numPr>
+        <w:spacing w:before="100" w:beforeAutospacing="1" w:after="100" w:afterAutospacing="1" w:line="240" w:lineRule="auto"/>
+        <w:rPr>
+          <w:rFonts w:ascii="Roboto" w:eastAsia="Times New Roman" w:hAnsi="Roboto" w:cs="Times New Roman"/>
+          <w:kern w:val="0"/>
+          <w:sz w:val="21"/>
+          <w:szCs w:val="21"/>
+          <w:lang w:eastAsia="vi-VN"/>
+          <w14:ligatures w14:val="none"/>
+        </w:rPr>
+      </w:pPr>
+      <w:r>
+        <w:rPr>
+          <w:rFonts w:ascii="Roboto" w:eastAsia="Times New Roman" w:hAnsi="Roboto" w:cs="Times New Roman"/>
+          <w:b/>
+          <w:bCs/>
+          <w:kern w:val="0"/>
+          <w:sz w:val="21"/>
+          <w:szCs w:val="21"/>
+          <w:lang w:eastAsia="vi-VN"/>
+          <w14:ligatures w14:val="none"/>
+        </w:rPr>
+        <w:t>Chính sách đặt phòng qua chatbot</w:t>
+      </w:r>
+      <w:r>
+        <w:rPr>
+          <w:rFonts w:ascii="Roboto" w:eastAsia="Times New Roman" w:hAnsi="Roboto" w:cs="Times New Roman"/>
+          <w:kern w:val="0"/>
+          <w:sz w:val="21"/>
+          <w:szCs w:val="21"/>
+          <w:lang w:eastAsia="vi-VN"/>
+          <w14:ligatures w14:val="none"/>
+        </w:rPr>
+        <w:t>: Hướng dẫn đặt phòng qua chatbot.</w:t>
+      </w:r>
+    </w:p>
+    <w:p>
+      <w:pPr>
+        <w:spacing w:before="100" w:beforeAutospacing="1" w:after="100" w:afterAutospacing="1" w:line="240" w:lineRule="auto"/>
+        <w:ind w:left="720"/>
+        <w:rPr>
+          <w:rFonts w:ascii="Roboto" w:eastAsia="Times New Roman" w:hAnsi="Roboto" w:cs="Times New Roman"/>
+          <w:color w:val="000000" w:themeColor="text1"/>
+          <w:kern w:val="0"/>
+          <w:sz w:val="21"/>
+          <w:szCs w:val="21"/>
+          <w:lang w:eastAsia="vi-VN"/>
+          <w14:ligatures w14:val="none"/>
+        </w:rPr>
+      </w:pPr>
     </w:p>
     <w:p>
       <w:pPr>
@@ -7719,8 +8981,124 @@
       </w:pPr>
     </w:lvl>
   </w:abstractNum>
+  <w:abstractNum w:abstractNumId="1" w15:restartNumberingAfterBreak="0">
+    <w:nsid w:val="686A69D8"/>
+    <w:multiLevelType w:val="multilevel"/>
+    <w:tmpl w:val="7E469FE0"/>
+    <w:lvl w:ilvl="0">
+      <w:start w:val="1"/>
+      <w:numFmt w:val="decimal"/>
+      <w:lvlText w:val="%1."/>
+      <w:lvlJc w:val="left"/>
+      <w:pPr>
+        <w:tabs>
+          <w:tab w:val="num" w:pos="720"/>
+        </w:tabs>
+        <w:ind w:left="720" w:hanging="360"/>
+      </w:pPr>
+    </w:lvl>
+    <w:lvl w:ilvl="1" w:tentative="1">
+      <w:start w:val="1"/>
+      <w:numFmt w:val="decimal"/>
+      <w:lvlText w:val="%2."/>
+      <w:lvlJc w:val="left"/>
+      <w:pPr>
+        <w:tabs>
+          <w:tab w:val="num" w:pos="1440"/>
+        </w:tabs>
+        <w:ind w:left="1440" w:hanging="360"/>
+      </w:pPr>
+    </w:lvl>
+    <w:lvl w:ilvl="2" w:tentative="1">
+      <w:start w:val="1"/>
+      <w:numFmt w:val="decimal"/>
+      <w:lvlText w:val="%3."/>
+      <w:lvlJc w:val="left"/>
+      <w:pPr>
+        <w:tabs>
+          <w:tab w:val="num" w:pos="2160"/>
+        </w:tabs>
+        <w:ind w:left="2160" w:hanging="360"/>
+      </w:pPr>
+    </w:lvl>
+    <w:lvl w:ilvl="3" w:tentative="1">
+      <w:start w:val="1"/>
+      <w:numFmt w:val="decimal"/>
+      <w:lvlText w:val="%4."/>
+      <w:lvlJc w:val="left"/>
+      <w:pPr>
+        <w:tabs>
+          <w:tab w:val="num" w:pos="2880"/>
+        </w:tabs>
+        <w:ind w:left="2880" w:hanging="360"/>
+      </w:pPr>
+    </w:lvl>
+    <w:lvl w:ilvl="4" w:tentative="1">
+      <w:start w:val="1"/>
+      <w:numFmt w:val="decimal"/>
+      <w:lvlText w:val="%5."/>
+      <w:lvlJc w:val="left"/>
+      <w:pPr>
+        <w:tabs>
+          <w:tab w:val="num" w:pos="3600"/>
+        </w:tabs>
+        <w:ind w:left="3600" w:hanging="360"/>
+      </w:pPr>
+    </w:lvl>
+    <w:lvl w:ilvl="5" w:tentative="1">
+      <w:start w:val="1"/>
+      <w:numFmt w:val="decimal"/>
+      <w:lvlText w:val="%6."/>
+      <w:lvlJc w:val="left"/>
+      <w:pPr>
+        <w:tabs>
+          <w:tab w:val="num" w:pos="4320"/>
+        </w:tabs>
+        <w:ind w:left="4320" w:hanging="360"/>
+      </w:pPr>
+    </w:lvl>
+    <w:lvl w:ilvl="6" w:tentative="1">
+      <w:start w:val="1"/>
+      <w:numFmt w:val="decimal"/>
+      <w:lvlText w:val="%7."/>
+      <w:lvlJc w:val="left"/>
+      <w:pPr>
+        <w:tabs>
+          <w:tab w:val="num" w:pos="5040"/>
+        </w:tabs>
+        <w:ind w:left="5040" w:hanging="360"/>
+      </w:pPr>
+    </w:lvl>
+    <w:lvl w:ilvl="7" w:tentative="1">
+      <w:start w:val="1"/>
+      <w:numFmt w:val="decimal"/>
+      <w:lvlText w:val="%8."/>
+      <w:lvlJc w:val="left"/>
+      <w:pPr>
+        <w:tabs>
+          <w:tab w:val="num" w:pos="5760"/>
+        </w:tabs>
+        <w:ind w:left="5760" w:hanging="360"/>
+      </w:pPr>
+    </w:lvl>
+    <w:lvl w:ilvl="8" w:tentative="1">
+      <w:start w:val="1"/>
+      <w:numFmt w:val="decimal"/>
+      <w:lvlText w:val="%9."/>
+      <w:lvlJc w:val="left"/>
+      <w:pPr>
+        <w:tabs>
+          <w:tab w:val="num" w:pos="6480"/>
+        </w:tabs>
+        <w:ind w:left="6480" w:hanging="360"/>
+      </w:pPr>
+    </w:lvl>
+  </w:abstractNum>
   <w:num w:numId="1" w16cid:durableId="1589387037">
     <w:abstractNumId w:val="0"/>
+  </w:num>
+  <w:num w:numId="2" w16cid:durableId="1766076740">
+    <w:abstractNumId w:val="1"/>
   </w:num>
 </w:numbering>
 </file>

</xml_diff>